<commit_message>
create Adapter Source Code
</commit_message>
<xml_diff>
--- a/record documents/开发问题记录与解决.docx
+++ b/record documents/开发问题记录与解决.docx
@@ -17,7 +17,7 @@
     <w:p>
       <w:pPr>
         <w:rPr>
-          <w:rFonts w:ascii="宋体" w:eastAsia="宋体" w:hAnsi="宋体" w:hint="eastAsia"/>
+          <w:rFonts w:ascii="宋体" w:eastAsia="宋体" w:hAnsi="宋体"/>
         </w:rPr>
       </w:pPr>
       <w:r>
@@ -80,7 +80,7 @@
     <w:p>
       <w:pPr>
         <w:rPr>
-          <w:rFonts w:ascii="宋体" w:eastAsia="宋体" w:hAnsi="宋体" w:hint="eastAsia"/>
+          <w:rFonts w:ascii="宋体" w:eastAsia="宋体" w:hAnsi="宋体"/>
         </w:rPr>
       </w:pPr>
       <w:r>
@@ -204,7 +204,7 @@
             <v:path o:extrusionok="f" gradientshapeok="t" o:connecttype="rect"/>
             <o:lock v:ext="edit" aspectratio="t"/>
           </v:shapetype>
-          <v:shape id="_x0000_i1028" type="#_x0000_t75" style="width:415.15pt;height:42.55pt">
+          <v:shape id="_x0000_i1025" type="#_x0000_t75" style="width:415.5pt;height:42.75pt">
             <v:imagedata r:id="rId6" o:title="QQ截图20161117163644"/>
           </v:shape>
         </w:pict>
@@ -220,7 +220,7 @@
     <w:p>
       <w:pPr>
         <w:rPr>
-          <w:rFonts w:ascii="宋体" w:eastAsia="宋体" w:hAnsi="宋体" w:hint="eastAsia"/>
+          <w:rFonts w:ascii="宋体" w:eastAsia="宋体" w:hAnsi="宋体"/>
         </w:rPr>
       </w:pPr>
       <w:r>
@@ -257,10 +257,10 @@
       </w:pPr>
       <w:r>
         <w:rPr>
-          <w:rFonts w:ascii="宋体" w:eastAsia="宋体" w:hAnsi="宋体" w:hint="eastAsia"/>
+          <w:rFonts w:ascii="宋体" w:eastAsia="宋体" w:hAnsi="宋体"/>
         </w:rPr>
         <w:pict>
-          <v:shape id="_x0000_i1036" type="#_x0000_t75" style="width:414.7pt;height:235.15pt">
+          <v:shape id="_x0000_i1026" type="#_x0000_t75" style="width:414.75pt;height:235.5pt">
             <v:imagedata r:id="rId7" o:title="QQ截图20161118132601"/>
           </v:shape>
         </w:pict>
@@ -276,9 +276,126 @@
     <w:p>
       <w:pPr>
         <w:rPr>
-          <w:rFonts w:ascii="宋体" w:eastAsia="宋体" w:hAnsi="宋体" w:hint="eastAsia"/>
-        </w:rPr>
-      </w:pPr>
+          <w:rFonts w:ascii="宋体" w:eastAsia="宋体" w:hAnsi="宋体"/>
+        </w:rPr>
+      </w:pPr>
+      <w:r>
+        <w:rPr>
+          <w:rFonts w:ascii="宋体" w:eastAsia="宋体" w:hAnsi="宋体"/>
+        </w:rPr>
+        <w:t>2016/12/5</w:t>
+      </w:r>
+    </w:p>
+    <w:p>
+      <w:pPr>
+        <w:rPr>
+          <w:rFonts w:ascii="宋体" w:eastAsia="宋体" w:hAnsi="宋体"/>
+        </w:rPr>
+      </w:pPr>
+      <w:r>
+        <w:rPr>
+          <w:rFonts w:ascii="宋体" w:eastAsia="宋体" w:hAnsi="宋体"/>
+        </w:rPr>
+        <w:t>1:</w:t>
+      </w:r>
+      <w:r>
+        <w:rPr>
+          <w:rFonts w:ascii="宋体" w:eastAsia="宋体" w:hAnsi="宋体" w:hint="eastAsia"/>
+        </w:rPr>
+        <w:t>利用 OM</w:t>
+      </w:r>
+      <w:r>
+        <w:rPr>
+          <w:rFonts w:ascii="宋体" w:eastAsia="宋体" w:hAnsi="宋体"/>
+        </w:rPr>
+        <w:t xml:space="preserve">13056 </w:t>
+      </w:r>
+      <w:r>
+        <w:rPr>
+          <w:rFonts w:ascii="宋体" w:eastAsia="宋体" w:hAnsi="宋体" w:hint="eastAsia"/>
+        </w:rPr>
+        <w:t>下载和调试OBD</w:t>
+      </w:r>
+      <w:r>
+        <w:rPr>
+          <w:rFonts w:ascii="宋体" w:eastAsia="宋体" w:hAnsi="宋体"/>
+        </w:rPr>
+        <w:t xml:space="preserve"> </w:t>
+      </w:r>
+      <w:r>
+        <w:rPr>
+          <w:rFonts w:ascii="宋体" w:eastAsia="宋体" w:hAnsi="宋体" w:hint="eastAsia"/>
+        </w:rPr>
+        <w:t>simulator</w:t>
+      </w:r>
+      <w:r>
+        <w:rPr>
+          <w:rFonts w:ascii="宋体" w:eastAsia="宋体" w:hAnsi="宋体"/>
+        </w:rPr>
+        <w:t xml:space="preserve"> </w:t>
+      </w:r>
+      <w:r>
+        <w:rPr>
+          <w:rFonts w:ascii="宋体" w:eastAsia="宋体" w:hAnsi="宋体" w:hint="eastAsia"/>
+        </w:rPr>
+        <w:t>和 OBD-II</w:t>
+      </w:r>
+      <w:r>
+        <w:rPr>
+          <w:rFonts w:ascii="宋体" w:eastAsia="宋体" w:hAnsi="宋体"/>
+        </w:rPr>
+        <w:t xml:space="preserve"> </w:t>
+      </w:r>
+      <w:r>
+        <w:rPr>
+          <w:rFonts w:ascii="宋体" w:eastAsia="宋体" w:hAnsi="宋体" w:hint="eastAsia"/>
+        </w:rPr>
+        <w:t>板子时，注意ISP</w:t>
+      </w:r>
+      <w:r>
+        <w:rPr>
+          <w:rFonts w:ascii="宋体" w:eastAsia="宋体" w:hAnsi="宋体"/>
+        </w:rPr>
+        <w:t xml:space="preserve">1 </w:t>
+      </w:r>
+      <w:r>
+        <w:rPr>
+          <w:rFonts w:ascii="宋体" w:eastAsia="宋体" w:hAnsi="宋体" w:hint="eastAsia"/>
+        </w:rPr>
+        <w:t>和 ISP</w:t>
+      </w:r>
+      <w:r>
+        <w:rPr>
+          <w:rFonts w:ascii="宋体" w:eastAsia="宋体" w:hAnsi="宋体"/>
+        </w:rPr>
+        <w:t xml:space="preserve">2 </w:t>
+      </w:r>
+      <w:r>
+        <w:rPr>
+          <w:rFonts w:ascii="宋体" w:eastAsia="宋体" w:hAnsi="宋体" w:hint="eastAsia"/>
+        </w:rPr>
+        <w:t>都不需要接跳帽就可以。</w:t>
+      </w:r>
+    </w:p>
+    <w:p>
+      <w:pPr>
+        <w:rPr>
+          <w:rFonts w:ascii="宋体" w:eastAsia="宋体" w:hAnsi="宋体"/>
+        </w:rPr>
+      </w:pPr>
+    </w:p>
+    <w:p>
+      <w:pPr>
+        <w:rPr>
+          <w:rFonts w:ascii="宋体" w:eastAsia="宋体" w:hAnsi="宋体" w:hint="eastAsia"/>
+        </w:rPr>
+      </w:pPr>
+      <w:r>
+        <w:rPr>
+          <w:rFonts w:ascii="宋体" w:eastAsia="宋体" w:hAnsi="宋体" w:hint="eastAsia"/>
+        </w:rPr>
+        <w:t>2：</w:t>
+      </w:r>
       <w:bookmarkStart w:id="0" w:name="_GoBack"/>
       <w:bookmarkEnd w:id="0"/>
     </w:p>

</xml_diff>

<commit_message>
complete the first time complie of the hello world of the OBD
</commit_message>
<xml_diff>
--- a/record documents/开发问题记录与解决.docx
+++ b/record documents/开发问题记录与解决.docx
@@ -18,11 +18,13 @@
       <w:pPr>
         <w:rPr>
           <w:rFonts w:ascii="宋体" w:eastAsia="宋体" w:hAnsi="宋体"/>
-        </w:rPr>
-      </w:pPr>
-      <w:r>
-        <w:rPr>
-          <w:rFonts w:ascii="宋体" w:eastAsia="宋体" w:hAnsi="宋体" w:hint="eastAsia"/>
+          <w:b/>
+        </w:rPr>
+      </w:pPr>
+      <w:r>
+        <w:rPr>
+          <w:rFonts w:ascii="宋体" w:eastAsia="宋体" w:hAnsi="宋体" w:hint="eastAsia"/>
+          <w:b/>
         </w:rPr>
         <w:t>2016/11/17</w:t>
       </w:r>
@@ -221,11 +223,13 @@
       <w:pPr>
         <w:rPr>
           <w:rFonts w:ascii="宋体" w:eastAsia="宋体" w:hAnsi="宋体"/>
-        </w:rPr>
-      </w:pPr>
-      <w:r>
-        <w:rPr>
-          <w:rFonts w:ascii="宋体" w:eastAsia="宋体" w:hAnsi="宋体" w:hint="eastAsia"/>
+          <w:b/>
+        </w:rPr>
+      </w:pPr>
+      <w:r>
+        <w:rPr>
+          <w:rFonts w:ascii="宋体" w:eastAsia="宋体" w:hAnsi="宋体" w:hint="eastAsia"/>
+          <w:b/>
         </w:rPr>
         <w:t>2016/11/18</w:t>
       </w:r>
@@ -270,18 +274,21 @@
       <w:pPr>
         <w:rPr>
           <w:rFonts w:ascii="宋体" w:eastAsia="宋体" w:hAnsi="宋体"/>
-        </w:rPr>
-      </w:pPr>
-    </w:p>
-    <w:p>
-      <w:pPr>
-        <w:rPr>
-          <w:rFonts w:ascii="宋体" w:eastAsia="宋体" w:hAnsi="宋体"/>
-        </w:rPr>
-      </w:pPr>
-      <w:r>
-        <w:rPr>
-          <w:rFonts w:ascii="宋体" w:eastAsia="宋体" w:hAnsi="宋体"/>
+          <w:b/>
+        </w:rPr>
+      </w:pPr>
+    </w:p>
+    <w:p>
+      <w:pPr>
+        <w:rPr>
+          <w:rFonts w:ascii="宋体" w:eastAsia="宋体" w:hAnsi="宋体"/>
+          <w:b/>
+        </w:rPr>
+      </w:pPr>
+      <w:r>
+        <w:rPr>
+          <w:rFonts w:ascii="宋体" w:eastAsia="宋体" w:hAnsi="宋体"/>
+          <w:b/>
         </w:rPr>
         <w:t>2016/12/5</w:t>
       </w:r>
@@ -387,7 +394,7 @@
     <w:p>
       <w:pPr>
         <w:rPr>
-          <w:rFonts w:ascii="宋体" w:eastAsia="宋体" w:hAnsi="宋体" w:hint="eastAsia"/>
+          <w:rFonts w:ascii="宋体" w:eastAsia="宋体" w:hAnsi="宋体"/>
         </w:rPr>
       </w:pPr>
       <w:r>
@@ -395,9 +402,197 @@
           <w:rFonts w:ascii="宋体" w:eastAsia="宋体" w:hAnsi="宋体" w:hint="eastAsia"/>
         </w:rPr>
         <w:t>2：</w:t>
+      </w:r>
+    </w:p>
+    <w:p>
+      <w:pPr>
+        <w:rPr>
+          <w:rFonts w:ascii="宋体" w:eastAsia="宋体" w:hAnsi="宋体"/>
+        </w:rPr>
+      </w:pPr>
+    </w:p>
+    <w:p>
+      <w:pPr>
+        <w:rPr>
+          <w:rFonts w:ascii="宋体" w:eastAsia="宋体" w:hAnsi="宋体"/>
+        </w:rPr>
+      </w:pPr>
+    </w:p>
+    <w:p>
+      <w:pPr>
+        <w:rPr>
+          <w:rFonts w:ascii="宋体" w:eastAsia="宋体" w:hAnsi="宋体" w:hint="eastAsia"/>
+        </w:rPr>
+      </w:pPr>
+      <w:r>
+        <w:rPr>
+          <w:rFonts w:ascii="宋体" w:eastAsia="宋体" w:hAnsi="宋体" w:hint="eastAsia"/>
+        </w:rPr>
+        <w:t>2016/12/14</w:t>
+      </w:r>
+    </w:p>
+    <w:p>
+      <w:pPr>
+        <w:rPr>
+          <w:rFonts w:ascii="宋体" w:eastAsia="宋体" w:hAnsi="宋体"/>
+        </w:rPr>
+      </w:pPr>
+      <w:r>
+        <w:rPr>
+          <w:rFonts w:ascii="宋体" w:eastAsia="宋体" w:hAnsi="宋体"/>
+        </w:rPr>
+        <w:t>1:</w:t>
+      </w:r>
+      <w:r>
+        <w:rPr>
+          <w:rFonts w:ascii="宋体" w:eastAsia="宋体" w:hAnsi="宋体" w:hint="eastAsia"/>
+        </w:rPr>
+        <w:t>发现建立在LPCXpresso</w:t>
+      </w:r>
+      <w:r>
+        <w:rPr>
+          <w:rFonts w:ascii="宋体" w:eastAsia="宋体" w:hAnsi="宋体"/>
+        </w:rPr>
+        <w:t xml:space="preserve"> </w:t>
+      </w:r>
+      <w:r>
+        <w:rPr>
+          <w:rFonts w:ascii="宋体" w:eastAsia="宋体" w:hAnsi="宋体" w:hint="eastAsia"/>
+        </w:rPr>
+        <w:t>中建立工程时，需要建立</w:t>
+      </w:r>
+      <w:r>
+        <w:rPr>
+          <w:rFonts w:ascii="宋体" w:eastAsia="宋体" w:hAnsi="宋体" w:hint="eastAsia"/>
+          <w:b/>
+        </w:rPr>
+        <w:t>LPCOpen</w:t>
+      </w:r>
+      <w:r>
+        <w:rPr>
+          <w:rFonts w:ascii="宋体" w:eastAsia="宋体" w:hAnsi="宋体"/>
+          <w:b/>
+        </w:rPr>
+        <w:t xml:space="preserve"> – </w:t>
+      </w:r>
+      <w:r>
+        <w:rPr>
+          <w:rFonts w:ascii="宋体" w:eastAsia="宋体" w:hAnsi="宋体" w:hint="eastAsia"/>
+          <w:b/>
+        </w:rPr>
+        <w:t>C++</w:t>
+      </w:r>
+      <w:r>
+        <w:rPr>
+          <w:rFonts w:ascii="宋体" w:eastAsia="宋体" w:hAnsi="宋体"/>
+          <w:b/>
+        </w:rPr>
+        <w:t xml:space="preserve"> Project,</w:t>
+      </w:r>
+      <w:r>
+        <w:rPr>
+          <w:rFonts w:ascii="宋体" w:eastAsia="宋体" w:hAnsi="宋体" w:hint="eastAsia"/>
+        </w:rPr>
+        <w:t>并且项目一定要</w:t>
+      </w:r>
+      <w:r>
+        <w:rPr>
+          <w:rFonts w:ascii="宋体" w:eastAsia="宋体" w:hAnsi="宋体" w:hint="eastAsia"/>
+          <w:b/>
+        </w:rPr>
+        <w:t>包含chip</w:t>
+      </w:r>
+      <w:r>
+        <w:rPr>
+          <w:rFonts w:ascii="宋体" w:eastAsia="宋体" w:hAnsi="宋体"/>
+          <w:b/>
+        </w:rPr>
+        <w:t xml:space="preserve"> </w:t>
+      </w:r>
+      <w:r>
+        <w:rPr>
+          <w:rFonts w:ascii="宋体" w:eastAsia="宋体" w:hAnsi="宋体" w:hint="eastAsia"/>
+          <w:b/>
+        </w:rPr>
+        <w:t>library</w:t>
+      </w:r>
+      <w:r>
+        <w:rPr>
+          <w:rFonts w:ascii="宋体" w:eastAsia="宋体" w:hAnsi="宋体"/>
+        </w:rPr>
+        <w:t xml:space="preserve"> </w:t>
+      </w:r>
+      <w:r>
+        <w:rPr>
+          <w:rFonts w:ascii="宋体" w:eastAsia="宋体" w:hAnsi="宋体" w:hint="eastAsia"/>
+        </w:rPr>
+        <w:t xml:space="preserve">和 </w:t>
+      </w:r>
+      <w:r>
+        <w:rPr>
+          <w:rFonts w:ascii="宋体" w:eastAsia="宋体" w:hAnsi="宋体" w:hint="eastAsia"/>
+          <w:b/>
+        </w:rPr>
+        <w:t>board_library</w:t>
+      </w:r>
+      <w:r>
+        <w:rPr>
+          <w:rFonts w:ascii="宋体" w:eastAsia="宋体" w:hAnsi="宋体" w:hint="eastAsia"/>
+        </w:rPr>
+        <w:t xml:space="preserve"> 。</w:t>
+      </w:r>
+      <w:r>
+        <w:rPr>
+          <w:rFonts w:ascii="宋体" w:eastAsia="宋体" w:hAnsi="宋体" w:hint="eastAsia"/>
+          <w:b/>
+        </w:rPr>
+        <w:t>否则</w:t>
+      </w:r>
+      <w:r>
+        <w:rPr>
+          <w:rFonts w:ascii="宋体" w:eastAsia="宋体" w:hAnsi="宋体" w:hint="eastAsia"/>
+        </w:rPr>
+        <w:t>就会出现</w:t>
+      </w:r>
+      <w:r>
+        <w:rPr>
+          <w:rFonts w:ascii="宋体" w:eastAsia="宋体" w:hAnsi="宋体" w:hint="eastAsia"/>
+          <w:b/>
+        </w:rPr>
+        <w:t>调试不了</w:t>
+      </w:r>
+      <w:r>
+        <w:rPr>
+          <w:rFonts w:ascii="宋体" w:eastAsia="宋体" w:hAnsi="宋体" w:hint="eastAsia"/>
+        </w:rPr>
+        <w:t>的情况。</w:t>
+      </w:r>
+      <w:r>
+        <w:rPr>
+          <w:rFonts w:ascii="宋体" w:eastAsia="宋体" w:hAnsi="宋体" w:hint="eastAsia"/>
+        </w:rPr>
+        <w:t>但是可以建立一个C++</w:t>
+      </w:r>
+      <w:r>
+        <w:rPr>
+          <w:rFonts w:ascii="宋体" w:eastAsia="宋体" w:hAnsi="宋体"/>
+        </w:rPr>
+        <w:t xml:space="preserve"> </w:t>
+      </w:r>
+      <w:r>
+        <w:rPr>
+          <w:rFonts w:ascii="宋体" w:eastAsia="宋体" w:hAnsi="宋体" w:hint="eastAsia"/>
+        </w:rPr>
+        <w:t>Project，可以不用包含任何库文件，但是这样的话就需要我们自己去写</w:t>
       </w:r>
       <w:bookmarkStart w:id="0" w:name="_GoBack"/>
       <w:bookmarkEnd w:id="0"/>
+      <w:r>
+        <w:rPr>
+          <w:rFonts w:ascii="宋体" w:eastAsia="宋体" w:hAnsi="宋体" w:hint="eastAsia"/>
+        </w:rPr>
+        <w:t>库文件。</w:t>
+      </w:r>
     </w:p>
     <w:sectPr>
       <w:pgSz w:w="11906" w:h="16838"/>

</xml_diff>

<commit_message>
develpoing board layer src
</commit_message>
<xml_diff>
--- a/record documents/开发问题记录与解决.docx
+++ b/record documents/开发问题记录与解决.docx
@@ -206,7 +206,7 @@
             <v:path o:extrusionok="f" gradientshapeok="t" o:connecttype="rect"/>
             <o:lock v:ext="edit" aspectratio="t"/>
           </v:shapetype>
-          <v:shape id="_x0000_i1025" type="#_x0000_t75" style="width:415.5pt;height:42.75pt">
+          <v:shape id="_x0000_i1025" type="#_x0000_t75" style="width:415.3pt;height:43.05pt">
             <v:imagedata r:id="rId6" o:title="QQ截图20161117163644"/>
           </v:shape>
         </w:pict>
@@ -264,7 +264,7 @@
           <w:rFonts w:ascii="宋体" w:eastAsia="宋体" w:hAnsi="宋体"/>
         </w:rPr>
         <w:pict>
-          <v:shape id="_x0000_i1026" type="#_x0000_t75" style="width:414.75pt;height:235.5pt">
+          <v:shape id="_x0000_i1026" type="#_x0000_t75" style="width:414.65pt;height:235.3pt">
             <v:imagedata r:id="rId7" o:title="QQ截图20161118132601"/>
           </v:shape>
         </w:pict>
@@ -421,7 +421,7 @@
     <w:p>
       <w:pPr>
         <w:rPr>
-          <w:rFonts w:ascii="宋体" w:eastAsia="宋体" w:hAnsi="宋体" w:hint="eastAsia"/>
+          <w:rFonts w:ascii="宋体" w:eastAsia="宋体" w:hAnsi="宋体"/>
         </w:rPr>
       </w:pPr>
       <w:r>
@@ -583,15 +583,166 @@
         <w:rPr>
           <w:rFonts w:ascii="宋体" w:eastAsia="宋体" w:hAnsi="宋体" w:hint="eastAsia"/>
         </w:rPr>
-        <w:t>Project，可以不用包含任何库文件，但是这样的话就需要我们自己去写</w:t>
+        <w:t>Project，可以不用包含任何库文件，但是这样的话就需要我们自己去写库文件。</w:t>
+      </w:r>
+    </w:p>
+    <w:p>
+      <w:pPr>
+        <w:rPr>
+          <w:rFonts w:ascii="宋体" w:eastAsia="宋体" w:hAnsi="宋体"/>
+        </w:rPr>
+      </w:pPr>
+    </w:p>
+    <w:p>
+      <w:pPr>
+        <w:rPr>
+          <w:rFonts w:ascii="宋体" w:eastAsia="宋体" w:hAnsi="宋体" w:hint="eastAsia"/>
+        </w:rPr>
+      </w:pPr>
+      <w:r>
+        <w:rPr>
+          <w:rFonts w:ascii="宋体" w:eastAsia="宋体" w:hAnsi="宋体" w:hint="eastAsia"/>
+        </w:rPr>
+        <w:lastRenderedPageBreak/>
+        <w:t>问题解决：发</w:t>
+      </w:r>
+      <w:r>
+        <w:rPr>
+          <w:rFonts w:ascii="宋体" w:eastAsia="宋体" w:hAnsi="宋体" w:hint="eastAsia"/>
+          <w:b/>
+        </w:rPr>
+        <w:t>现这些问题是由于在另外一个项目中设了断点</w:t>
+      </w:r>
+      <w:r>
+        <w:rPr>
+          <w:rFonts w:ascii="宋体" w:eastAsia="宋体" w:hAnsi="宋体" w:hint="eastAsia"/>
+        </w:rPr>
+        <w:t>，然后</w:t>
+      </w:r>
+      <w:r>
+        <w:rPr>
+          <w:rFonts w:ascii="宋体" w:eastAsia="宋体" w:hAnsi="宋体" w:hint="eastAsia"/>
+          <w:b/>
+        </w:rPr>
+        <w:t>导致了gdb</w:t>
+      </w:r>
+      <w:r>
+        <w:rPr>
+          <w:rFonts w:ascii="宋体" w:eastAsia="宋体" w:hAnsi="宋体"/>
+          <w:b/>
+        </w:rPr>
+        <w:t xml:space="preserve"> </w:t>
+      </w:r>
+      <w:r>
+        <w:rPr>
+          <w:rFonts w:ascii="宋体" w:eastAsia="宋体" w:hAnsi="宋体" w:hint="eastAsia"/>
+          <w:b/>
+        </w:rPr>
+        <w:t>调试器崩溃</w:t>
+      </w:r>
+      <w:r>
+        <w:rPr>
+          <w:rFonts w:ascii="宋体" w:eastAsia="宋体" w:hAnsi="宋体" w:hint="eastAsia"/>
+        </w:rPr>
+        <w:t>的问题，而不是其他的问题</w:t>
+      </w:r>
+      <w:r>
+        <w:rPr>
+          <w:rFonts w:ascii="宋体" w:eastAsia="宋体" w:hAnsi="宋体" w:hint="eastAsia"/>
+        </w:rPr>
+        <w:t>，但是</w:t>
+      </w:r>
+      <w:r>
+        <w:rPr>
+          <w:rFonts w:ascii="宋体" w:eastAsia="宋体" w:hAnsi="宋体" w:hint="eastAsia"/>
+          <w:b/>
+        </w:rPr>
+        <w:t>对于LPC</w:t>
+      </w:r>
+      <w:r>
+        <w:rPr>
+          <w:rFonts w:ascii="宋体" w:eastAsia="宋体" w:hAnsi="宋体"/>
+          <w:b/>
+        </w:rPr>
+        <w:t>-C++ Project</w:t>
+      </w:r>
+      <w:r>
+        <w:rPr>
+          <w:rFonts w:ascii="宋体" w:eastAsia="宋体" w:hAnsi="宋体"/>
+        </w:rPr>
+        <w:t xml:space="preserve"> </w:t>
+      </w:r>
+      <w:r>
+        <w:rPr>
+          <w:rFonts w:ascii="宋体" w:eastAsia="宋体" w:hAnsi="宋体" w:hint="eastAsia"/>
+        </w:rPr>
+        <w:t>却</w:t>
+      </w:r>
+      <w:r>
+        <w:rPr>
+          <w:rFonts w:ascii="宋体" w:eastAsia="宋体" w:hAnsi="宋体" w:hint="eastAsia"/>
+          <w:b/>
+        </w:rPr>
+        <w:t>没有该问题</w:t>
+      </w:r>
+      <w:r>
+        <w:rPr>
+          <w:rFonts w:ascii="宋体" w:eastAsia="宋体" w:hAnsi="宋体" w:hint="eastAsia"/>
+        </w:rPr>
+        <w:t>。也就是说</w:t>
+      </w:r>
+      <w:r>
+        <w:rPr>
+          <w:rFonts w:ascii="宋体" w:eastAsia="宋体" w:hAnsi="宋体" w:hint="eastAsia"/>
+          <w:b/>
+        </w:rPr>
+        <w:t>不能够设置多个断点</w:t>
+      </w:r>
+      <w:r>
+        <w:rPr>
+          <w:rFonts w:ascii="宋体" w:eastAsia="宋体" w:hAnsi="宋体" w:hint="eastAsia"/>
+        </w:rPr>
+        <w:t>，不能</w:t>
+      </w:r>
+      <w:r>
+        <w:rPr>
+          <w:rFonts w:ascii="宋体" w:eastAsia="宋体" w:hAnsi="宋体" w:hint="eastAsia"/>
+          <w:b/>
+        </w:rPr>
+        <w:t>在其他项目中</w:t>
+      </w:r>
+      <w:r>
+        <w:rPr>
+          <w:rFonts w:ascii="宋体" w:eastAsia="宋体" w:hAnsi="宋体" w:hint="eastAsia"/>
+        </w:rPr>
+        <w:t>设置</w:t>
       </w:r>
       <w:bookmarkStart w:id="0" w:name="_GoBack"/>
+      <w:r>
+        <w:rPr>
+          <w:rFonts w:ascii="宋体" w:eastAsia="宋体" w:hAnsi="宋体" w:hint="eastAsia"/>
+          <w:b/>
+        </w:rPr>
+        <w:t>断点过多</w:t>
+      </w:r>
       <w:bookmarkEnd w:id="0"/>
       <w:r>
         <w:rPr>
           <w:rFonts w:ascii="宋体" w:eastAsia="宋体" w:hAnsi="宋体" w:hint="eastAsia"/>
         </w:rPr>
-        <w:t>库文件。</w:t>
+        <w:t>，否则会导致调试本项目失败。gdb</w:t>
+      </w:r>
+      <w:r>
+        <w:rPr>
+          <w:rFonts w:ascii="宋体" w:eastAsia="宋体" w:hAnsi="宋体"/>
+        </w:rPr>
+        <w:t xml:space="preserve"> </w:t>
+      </w:r>
+      <w:r>
+        <w:rPr>
+          <w:rFonts w:ascii="宋体" w:eastAsia="宋体" w:hAnsi="宋体" w:hint="eastAsia"/>
+        </w:rPr>
+        <w:t>崩溃。</w:t>
       </w:r>
     </w:p>
     <w:sectPr>

</xml_diff>

<commit_message>
complete the  timer and the led
</commit_message>
<xml_diff>
--- a/record documents/开发问题记录与解决.docx
+++ b/record documents/开发问题记录与解决.docx
@@ -16,15 +16,11 @@
     </w:p>
     <w:p>
       <w:pPr>
-        <w:rPr>
-          <w:rFonts w:ascii="宋体" w:eastAsia="宋体" w:hAnsi="宋体"/>
-          <w:b/>
-        </w:rPr>
-      </w:pPr>
-      <w:r>
-        <w:rPr>
-          <w:rFonts w:ascii="宋体" w:eastAsia="宋体" w:hAnsi="宋体" w:hint="eastAsia"/>
-          <w:b/>
+        <w:pStyle w:val="2"/>
+      </w:pPr>
+      <w:r>
+        <w:rPr>
+          <w:rFonts w:hint="eastAsia"/>
         </w:rPr>
         <w:t>2016/11/17</w:t>
       </w:r>
@@ -221,15 +217,11 @@
     </w:p>
     <w:p>
       <w:pPr>
-        <w:rPr>
-          <w:rFonts w:ascii="宋体" w:eastAsia="宋体" w:hAnsi="宋体"/>
-          <w:b/>
-        </w:rPr>
-      </w:pPr>
-      <w:r>
-        <w:rPr>
-          <w:rFonts w:ascii="宋体" w:eastAsia="宋体" w:hAnsi="宋体" w:hint="eastAsia"/>
-          <w:b/>
+        <w:pStyle w:val="2"/>
+      </w:pPr>
+      <w:r>
+        <w:rPr>
+          <w:rFonts w:hint="eastAsia"/>
         </w:rPr>
         <w:t>2016/11/18</w:t>
       </w:r>
@@ -280,16 +272,9 @@
     </w:p>
     <w:p>
       <w:pPr>
-        <w:rPr>
-          <w:rFonts w:ascii="宋体" w:eastAsia="宋体" w:hAnsi="宋体"/>
-          <w:b/>
-        </w:rPr>
-      </w:pPr>
-      <w:r>
-        <w:rPr>
-          <w:rFonts w:ascii="宋体" w:eastAsia="宋体" w:hAnsi="宋体"/>
-          <w:b/>
-        </w:rPr>
+        <w:pStyle w:val="2"/>
+      </w:pPr>
+      <w:r>
         <w:t>2016/12/5</w:t>
       </w:r>
     </w:p>
@@ -420,15 +405,11 @@
     </w:p>
     <w:p>
       <w:pPr>
-        <w:rPr>
-          <w:rFonts w:ascii="宋体" w:eastAsia="宋体" w:hAnsi="宋体"/>
-          <w:b/>
-        </w:rPr>
-      </w:pPr>
-      <w:r>
-        <w:rPr>
-          <w:rFonts w:ascii="宋体" w:eastAsia="宋体" w:hAnsi="宋体" w:hint="eastAsia"/>
-          <w:b/>
+        <w:pStyle w:val="2"/>
+      </w:pPr>
+      <w:r>
+        <w:rPr>
+          <w:rFonts w:hint="eastAsia"/>
         </w:rPr>
         <w:t>2016/12/14</w:t>
       </w:r>
@@ -605,7 +586,6 @@
         <w:rPr>
           <w:rFonts w:ascii="宋体" w:eastAsia="宋体" w:hAnsi="宋体" w:hint="eastAsia"/>
         </w:rPr>
-        <w:lastRenderedPageBreak/>
         <w:t>问题解决：发</w:t>
       </w:r>
       <w:r>
@@ -761,15 +741,11 @@
     </w:p>
     <w:p>
       <w:pPr>
-        <w:rPr>
-          <w:rFonts w:ascii="宋体" w:eastAsia="宋体" w:hAnsi="宋体"/>
-          <w:b/>
-        </w:rPr>
-      </w:pPr>
-      <w:r>
-        <w:rPr>
-          <w:rFonts w:ascii="宋体" w:eastAsia="宋体" w:hAnsi="宋体" w:hint="eastAsia"/>
-          <w:b/>
+        <w:pStyle w:val="2"/>
+      </w:pPr>
+      <w:r>
+        <w:rPr>
+          <w:rFonts w:hint="eastAsia"/>
         </w:rPr>
         <w:t>2016/12/22</w:t>
       </w:r>
@@ -1013,66 +989,88 @@
     <w:p>
       <w:pPr>
         <w:rPr>
+          <w:rFonts w:ascii="宋体" w:eastAsia="宋体" w:hAnsi="宋体" w:cs="Courier New"/>
+          <w:color w:val="000000"/>
+          <w:kern w:val="0"/>
+          <w:szCs w:val="21"/>
+        </w:rPr>
+      </w:pPr>
+    </w:p>
+    <w:p>
+      <w:pPr>
+        <w:rPr>
+          <w:rFonts w:ascii="宋体" w:eastAsia="宋体" w:hAnsi="宋体" w:cs="Courier New"/>
+          <w:color w:val="000000"/>
+          <w:kern w:val="0"/>
+          <w:szCs w:val="21"/>
+        </w:rPr>
+      </w:pPr>
+      <w:r>
+        <w:rPr>
           <w:rFonts w:ascii="宋体" w:eastAsia="宋体" w:hAnsi="宋体" w:cs="Courier New" w:hint="eastAsia"/>
           <w:color w:val="000000"/>
           <w:kern w:val="0"/>
           <w:szCs w:val="21"/>
         </w:rPr>
-      </w:pPr>
-    </w:p>
-    <w:p>
-      <w:pPr>
-        <w:rPr>
-          <w:rFonts w:ascii="宋体" w:eastAsia="宋体" w:hAnsi="宋体" w:hint="eastAsia"/>
-          <w:szCs w:val="21"/>
-        </w:rPr>
-      </w:pPr>
+        <w:t xml:space="preserve">问题解决：经过查找对比发现是在项目属性 </w:t>
+      </w:r>
       <w:r>
         <w:rPr>
           <w:rFonts w:ascii="宋体" w:eastAsia="宋体" w:hAnsi="宋体" w:cs="Courier New" w:hint="eastAsia"/>
-          <w:color w:val="000000"/>
-          <w:kern w:val="0"/>
-          <w:szCs w:val="21"/>
-        </w:rPr>
-        <w:t xml:space="preserve">问题解决：经过查找对比发现是在项目属性 </w:t>
+          <w:b/>
+          <w:color w:val="000000"/>
+          <w:kern w:val="0"/>
+          <w:szCs w:val="21"/>
+        </w:rPr>
+        <w:t>C</w:t>
+      </w:r>
+      <w:r>
+        <w:rPr>
+          <w:rFonts w:ascii="宋体" w:eastAsia="宋体" w:hAnsi="宋体" w:cs="Courier New"/>
+          <w:b/>
+          <w:color w:val="000000"/>
+          <w:kern w:val="0"/>
+          <w:szCs w:val="21"/>
+        </w:rPr>
+        <w:t>/C++ build -&gt; Settings -&gt; MCU C++ Linker -&gt; Managed Linker Scriipt -&gt; Library</w:t>
+      </w:r>
+      <w:r>
+        <w:rPr>
+          <w:rFonts w:ascii="宋体" w:eastAsia="宋体" w:hAnsi="宋体" w:cs="Courier New"/>
+          <w:color w:val="000000"/>
+          <w:kern w:val="0"/>
+          <w:szCs w:val="21"/>
+        </w:rPr>
+        <w:t xml:space="preserve"> : </w:t>
       </w:r>
       <w:r>
         <w:rPr>
           <w:rFonts w:ascii="宋体" w:eastAsia="宋体" w:hAnsi="宋体" w:cs="Courier New" w:hint="eastAsia"/>
-          <w:b/>
-          <w:color w:val="000000"/>
-          <w:kern w:val="0"/>
-          <w:szCs w:val="21"/>
-        </w:rPr>
-        <w:t>C</w:t>
-      </w:r>
-      <w:r>
-        <w:rPr>
-          <w:rFonts w:ascii="宋体" w:eastAsia="宋体" w:hAnsi="宋体" w:cs="Courier New"/>
-          <w:b/>
-          <w:color w:val="000000"/>
-          <w:kern w:val="0"/>
-          <w:szCs w:val="21"/>
-        </w:rPr>
-        <w:t>/C++ build -&gt; Settings -&gt; MCU C++ Linker -&gt; Managed Linker Scriipt -&gt; Library</w:t>
-      </w:r>
-      <w:r>
-        <w:rPr>
-          <w:rFonts w:ascii="宋体" w:eastAsia="宋体" w:hAnsi="宋体" w:cs="Courier New"/>
-          <w:color w:val="000000"/>
-          <w:kern w:val="0"/>
-          <w:szCs w:val="21"/>
-        </w:rPr>
-        <w:t xml:space="preserve"> : </w:t>
+          <w:color w:val="000000"/>
+          <w:kern w:val="0"/>
+          <w:szCs w:val="21"/>
+        </w:rPr>
+        <w:t>把</w:t>
       </w:r>
       <w:r>
         <w:rPr>
           <w:rFonts w:ascii="宋体" w:eastAsia="宋体" w:hAnsi="宋体" w:cs="Courier New" w:hint="eastAsia"/>
-          <w:color w:val="000000"/>
-          <w:kern w:val="0"/>
-          <w:szCs w:val="21"/>
-        </w:rPr>
-        <w:t>把</w:t>
+          <w:b/>
+          <w:color w:val="000000"/>
+          <w:kern w:val="0"/>
+          <w:szCs w:val="21"/>
+        </w:rPr>
+        <w:t xml:space="preserve"> New</w:t>
+      </w:r>
+      <w:r>
+        <w:rPr>
+          <w:rFonts w:ascii="宋体" w:eastAsia="宋体" w:hAnsi="宋体" w:cs="Courier New"/>
+          <w:b/>
+          <w:color w:val="000000"/>
+          <w:kern w:val="0"/>
+          <w:szCs w:val="21"/>
+        </w:rPr>
+        <w:t xml:space="preserve">lib(none) </w:t>
       </w:r>
       <w:r>
         <w:rPr>
@@ -1082,27 +1080,16 @@
           <w:kern w:val="0"/>
           <w:szCs w:val="21"/>
         </w:rPr>
-        <w:t xml:space="preserve"> New</w:t>
-      </w:r>
-      <w:r>
-        <w:rPr>
-          <w:rFonts w:ascii="宋体" w:eastAsia="宋体" w:hAnsi="宋体" w:cs="Courier New"/>
-          <w:b/>
-          <w:color w:val="000000"/>
-          <w:kern w:val="0"/>
-          <w:szCs w:val="21"/>
-        </w:rPr>
-        <w:t xml:space="preserve">lib(none) </w:t>
+        <w:t>改成 Newlib（nohost）</w:t>
       </w:r>
       <w:r>
         <w:rPr>
           <w:rFonts w:ascii="宋体" w:eastAsia="宋体" w:hAnsi="宋体" w:cs="Courier New" w:hint="eastAsia"/>
-          <w:b/>
-          <w:color w:val="000000"/>
-          <w:kern w:val="0"/>
-          <w:szCs w:val="21"/>
-        </w:rPr>
-        <w:t>改成 Newlib（nohost）</w:t>
+          <w:color w:val="000000"/>
+          <w:kern w:val="0"/>
+          <w:szCs w:val="21"/>
+        </w:rPr>
+        <w:t>。</w:t>
       </w:r>
       <w:r>
         <w:rPr>
@@ -1111,16 +1098,459 @@
           <w:kern w:val="0"/>
           <w:szCs w:val="21"/>
         </w:rPr>
+        <w:t>可能是之前不小心改动的。</w:t>
+      </w:r>
+    </w:p>
+    <w:p>
+      <w:pPr>
+        <w:rPr>
+          <w:rFonts w:ascii="宋体" w:eastAsia="宋体" w:hAnsi="宋体" w:cs="Courier New"/>
+          <w:color w:val="000000"/>
+          <w:kern w:val="0"/>
+          <w:szCs w:val="21"/>
+        </w:rPr>
+      </w:pPr>
+    </w:p>
+    <w:p>
+      <w:pPr>
+        <w:rPr>
+          <w:rFonts w:ascii="宋体" w:eastAsia="宋体" w:hAnsi="宋体" w:cs="Courier New"/>
+          <w:color w:val="000000"/>
+          <w:kern w:val="0"/>
+          <w:szCs w:val="21"/>
+        </w:rPr>
+      </w:pPr>
+    </w:p>
+    <w:p>
+      <w:pPr>
+        <w:rPr>
+          <w:rFonts w:ascii="宋体" w:eastAsia="宋体" w:hAnsi="宋体" w:cs="Courier New"/>
+          <w:color w:val="000000"/>
+          <w:kern w:val="0"/>
+          <w:szCs w:val="21"/>
+        </w:rPr>
+      </w:pPr>
+    </w:p>
+    <w:p>
+      <w:pPr>
+        <w:pStyle w:val="2"/>
+      </w:pPr>
+      <w:r>
+        <w:t>2016/12/26</w:t>
+      </w:r>
+      <w:r>
+        <w:t xml:space="preserve"> </w:t>
+      </w:r>
+    </w:p>
+    <w:p>
+      <w:pPr>
+        <w:rPr>
+          <w:rFonts w:ascii="宋体" w:eastAsia="宋体" w:hAnsi="宋体" w:hint="eastAsia"/>
+        </w:rPr>
+      </w:pPr>
+      <w:r>
+        <w:rPr>
+          <w:rFonts w:ascii="宋体" w:eastAsia="宋体" w:hAnsi="宋体" w:hint="eastAsia"/>
+        </w:rPr>
+        <w:t>1：对于RITINT的写 1 清零的问题发现</w:t>
+      </w:r>
+    </w:p>
+    <w:p>
+      <w:pPr>
+        <w:rPr>
+          <w:rFonts w:ascii="宋体" w:eastAsia="宋体" w:hAnsi="宋体"/>
+        </w:rPr>
+      </w:pPr>
+      <w:r>
+        <w:rPr>
+          <w:rFonts w:ascii="宋体" w:eastAsia="宋体" w:hAnsi="宋体" w:hint="eastAsia"/>
+        </w:rPr>
+        <w:t xml:space="preserve">  在对寄存器进行读写时，一般如果要设置某些位，会用一个只有对应位为 1 的数或上寄存器本来的数值，然后写入寄存器，要清除某些位，则是把对应位设为 0 ，与上该数，写入寄存器。</w:t>
+      </w:r>
+      <w:r>
+        <w:rPr>
+          <w:rFonts w:ascii="宋体" w:eastAsia="宋体" w:hAnsi="宋体" w:hint="eastAsia"/>
+          <w:b/>
+        </w:rPr>
+        <w:t>可是对于写 1 置位的某些位来说</w:t>
+      </w:r>
+      <w:r>
+        <w:rPr>
+          <w:rFonts w:ascii="宋体" w:eastAsia="宋体" w:hAnsi="宋体" w:hint="eastAsia"/>
+        </w:rPr>
+        <w:t>，不可以！因为该位本来为 1，对出来也为 1，最后或上该数确实该位还为 1，可是写入的时候，由于该位写入的还是原来的值，但是却被清零，导致状态改变了，所以对于写 1 清零的某些位，需要特殊处理，在置位其他位时，写入的时候始终要把该位变为零，最后写进去。</w:t>
+      </w:r>
+      <w:r>
+        <w:rPr>
+          <w:rFonts w:ascii="宋体" w:eastAsia="宋体" w:hAnsi="宋体" w:hint="eastAsia"/>
+        </w:rPr>
+        <w:t>比如：</w:t>
+      </w:r>
+    </w:p>
+    <w:p>
+      <w:pPr>
+        <w:rPr>
+          <w:rFonts w:ascii="宋体" w:eastAsia="宋体" w:hAnsi="宋体" w:hint="eastAsia"/>
+        </w:rPr>
+      </w:pPr>
+      <w:r>
+        <w:rPr>
+          <w:rFonts w:ascii="宋体" w:eastAsia="宋体" w:hAnsi="宋体" w:hint="eastAsia"/>
+          <w:b/>
+        </w:rPr>
+        <w:t>0x</w:t>
+      </w:r>
+      <w:r>
+        <w:rPr>
+          <w:rFonts w:ascii="宋体" w:eastAsia="宋体" w:hAnsi="宋体" w:hint="eastAsia"/>
+          <w:b/>
+        </w:rPr>
+        <w:t>f</w:t>
+      </w:r>
+      <w:r>
+        <w:rPr>
+          <w:rFonts w:ascii="宋体" w:eastAsia="宋体" w:hAnsi="宋体"/>
+          <w:b/>
+        </w:rPr>
+        <w:t xml:space="preserve">1 </w:t>
+      </w:r>
+      <w:r>
+        <w:rPr>
+          <w:rFonts w:ascii="宋体" w:eastAsia="宋体" w:hAnsi="宋体" w:hint="eastAsia"/>
+          <w:b/>
+        </w:rPr>
+        <w:t>是寄存器的值</w:t>
+      </w:r>
+      <w:r>
+        <w:rPr>
+          <w:rFonts w:ascii="宋体" w:eastAsia="宋体" w:hAnsi="宋体" w:hint="eastAsia"/>
+        </w:rPr>
+        <w:t>，</w:t>
+      </w:r>
+      <w:r>
+        <w:rPr>
+          <w:rFonts w:ascii="宋体" w:eastAsia="宋体" w:hAnsi="宋体" w:hint="eastAsia"/>
+          <w:b/>
+        </w:rPr>
+        <w:t>或上</w:t>
+      </w:r>
+      <w:r>
+        <w:rPr>
+          <w:rFonts w:ascii="宋体" w:eastAsia="宋体" w:hAnsi="宋体" w:hint="eastAsia"/>
+        </w:rPr>
+        <w:t xml:space="preserve">了 </w:t>
+      </w:r>
+      <w:r>
+        <w:rPr>
+          <w:rFonts w:ascii="宋体" w:eastAsia="宋体" w:hAnsi="宋体" w:hint="eastAsia"/>
+          <w:b/>
+        </w:rPr>
+        <w:t>0x</w:t>
+      </w:r>
+      <w:r>
+        <w:rPr>
+          <w:rFonts w:ascii="宋体" w:eastAsia="宋体" w:hAnsi="宋体"/>
+          <w:b/>
+        </w:rPr>
+        <w:t>01</w:t>
+      </w:r>
+      <w:r>
+        <w:rPr>
+          <w:rFonts w:ascii="宋体" w:eastAsia="宋体" w:hAnsi="宋体"/>
+        </w:rPr>
+        <w:t>,</w:t>
+      </w:r>
+      <w:r>
+        <w:rPr>
+          <w:rFonts w:ascii="宋体" w:eastAsia="宋体" w:hAnsi="宋体" w:hint="eastAsia"/>
+        </w:rPr>
+        <w:t xml:space="preserve">值还是 </w:t>
+      </w:r>
+      <w:r>
+        <w:rPr>
+          <w:rFonts w:ascii="宋体" w:eastAsia="宋体" w:hAnsi="宋体" w:hint="eastAsia"/>
+          <w:b/>
+        </w:rPr>
+        <w:t>0x</w:t>
+      </w:r>
+      <w:r>
+        <w:rPr>
+          <w:rFonts w:ascii="宋体" w:eastAsia="宋体" w:hAnsi="宋体"/>
+          <w:b/>
+        </w:rPr>
+        <w:t>f</w:t>
+      </w:r>
+      <w:r>
+        <w:rPr>
+          <w:rFonts w:ascii="宋体" w:eastAsia="宋体" w:hAnsi="宋体" w:hint="eastAsia"/>
+          <w:b/>
+        </w:rPr>
+        <w:t>1</w:t>
+      </w:r>
+      <w:r>
+        <w:rPr>
+          <w:rFonts w:ascii="宋体" w:eastAsia="宋体" w:hAnsi="宋体" w:hint="eastAsia"/>
+        </w:rPr>
+        <w:t xml:space="preserve"> ，写入的也是 </w:t>
+      </w:r>
+      <w:r>
+        <w:rPr>
+          <w:rFonts w:ascii="宋体" w:eastAsia="宋体" w:hAnsi="宋体"/>
+        </w:rPr>
+        <w:t>0</w:t>
+      </w:r>
+      <w:r>
+        <w:rPr>
+          <w:rFonts w:ascii="宋体" w:eastAsia="宋体" w:hAnsi="宋体" w:hint="eastAsia"/>
+        </w:rPr>
+        <w:t>x</w:t>
+      </w:r>
+      <w:r>
+        <w:rPr>
+          <w:rFonts w:ascii="宋体" w:eastAsia="宋体" w:hAnsi="宋体"/>
+        </w:rPr>
+        <w:t xml:space="preserve">f1 </w:t>
+      </w:r>
+      <w:r>
+        <w:rPr>
+          <w:rFonts w:ascii="宋体" w:eastAsia="宋体" w:hAnsi="宋体" w:hint="eastAsia"/>
+        </w:rPr>
+        <w:t>，貌似值不变，但是由于最后一位是写 1 清零的，导致了寄存器值变成了 0x</w:t>
+      </w:r>
+      <w:r>
+        <w:rPr>
+          <w:rFonts w:ascii="宋体" w:eastAsia="宋体" w:hAnsi="宋体"/>
+        </w:rPr>
+        <w:t>f0</w:t>
+      </w:r>
+      <w:r>
+        <w:rPr>
+          <w:rFonts w:ascii="宋体" w:eastAsia="宋体" w:hAnsi="宋体" w:hint="eastAsia"/>
+        </w:rPr>
+        <w:t>；</w:t>
+      </w:r>
+      <w:r>
+        <w:rPr>
+          <w:rFonts w:ascii="宋体" w:eastAsia="宋体" w:hAnsi="宋体" w:hint="eastAsia"/>
+        </w:rPr>
+        <w:t>所以出现问题。这里就需要对最后一位进行特别处理，把或之后得到的值 0x</w:t>
+      </w:r>
+      <w:r>
+        <w:rPr>
+          <w:rFonts w:ascii="宋体" w:eastAsia="宋体" w:hAnsi="宋体"/>
+        </w:rPr>
+        <w:t xml:space="preserve">f1 </w:t>
+      </w:r>
+      <w:r>
+        <w:rPr>
+          <w:rFonts w:ascii="宋体" w:eastAsia="宋体" w:hAnsi="宋体" w:hint="eastAsia"/>
+        </w:rPr>
+        <w:t>再与上 0x</w:t>
+      </w:r>
+      <w:r>
+        <w:rPr>
+          <w:rFonts w:ascii="宋体" w:eastAsia="宋体" w:hAnsi="宋体"/>
+        </w:rPr>
+        <w:t>fe ,</w:t>
+      </w:r>
+      <w:r>
+        <w:rPr>
+          <w:rFonts w:ascii="宋体" w:eastAsia="宋体" w:hAnsi="宋体" w:hint="eastAsia"/>
+        </w:rPr>
+        <w:t>最后得到 0xf</w:t>
+      </w:r>
+      <w:r>
+        <w:rPr>
+          <w:rFonts w:ascii="宋体" w:eastAsia="宋体" w:hAnsi="宋体"/>
+        </w:rPr>
+        <w:t xml:space="preserve">0 </w:t>
+      </w:r>
+      <w:r>
+        <w:rPr>
+          <w:rFonts w:ascii="宋体" w:eastAsia="宋体" w:hAnsi="宋体" w:hint="eastAsia"/>
+        </w:rPr>
+        <w:t>在写入。</w:t>
+      </w:r>
+    </w:p>
+    <w:p>
+      <w:pPr>
+        <w:rPr>
+          <w:rFonts w:ascii="宋体" w:eastAsia="宋体" w:hAnsi="宋体"/>
+          <w:color w:val="FF0000"/>
+        </w:rPr>
+      </w:pPr>
+      <w:r>
+        <w:rPr>
+          <w:rFonts w:hint="eastAsia"/>
+        </w:rPr>
+        <w:t xml:space="preserve"> </w:t>
+      </w:r>
+      <w:r>
+        <w:rPr>
+          <w:rFonts w:ascii="宋体" w:eastAsia="宋体" w:hAnsi="宋体" w:hint="eastAsia"/>
+        </w:rPr>
+        <w:t xml:space="preserve"> </w:t>
+      </w:r>
+      <w:r>
+        <w:rPr>
+          <w:rFonts w:ascii="宋体" w:eastAsia="宋体" w:hAnsi="宋体" w:hint="eastAsia"/>
+          <w:color w:val="FF0000"/>
+        </w:rPr>
+        <w:t>总结：对于</w:t>
+      </w:r>
+      <w:r>
+        <w:rPr>
+          <w:rFonts w:ascii="宋体" w:eastAsia="宋体" w:hAnsi="宋体" w:hint="eastAsia"/>
+          <w:color w:val="FF0000"/>
+        </w:rPr>
+        <w:t>寄存器中存在写</w:t>
+      </w:r>
+      <w:r>
+        <w:rPr>
+          <w:rFonts w:ascii="宋体" w:eastAsia="宋体" w:hAnsi="宋体" w:hint="eastAsia"/>
+          <w:color w:val="FF0000"/>
+        </w:rPr>
+        <w:t>1</w:t>
+      </w:r>
+      <w:r>
+        <w:rPr>
+          <w:rFonts w:ascii="宋体" w:eastAsia="宋体" w:hAnsi="宋体" w:hint="eastAsia"/>
+          <w:color w:val="FF0000"/>
+        </w:rPr>
+        <w:t>清零的</w:t>
+      </w:r>
+      <w:r>
+        <w:rPr>
+          <w:rFonts w:ascii="宋体" w:eastAsia="宋体" w:hAnsi="宋体" w:hint="eastAsia"/>
+          <w:color w:val="FF0000"/>
+        </w:rPr>
+        <w:t>位：如果该特殊位为1 ，无论是或上零（置位其他位）还是与上1（清除其他位），看似保证了特殊位为1，可是写入后，确改变了该位的值为0，如果该位本来就为0，却无所谓，因为写0 对该位不影响。</w:t>
+      </w:r>
+    </w:p>
+    <w:p>
+      <w:pPr>
+        <w:ind w:firstLineChars="300" w:firstLine="630"/>
+        <w:rPr>
+          <w:rFonts w:ascii="宋体" w:eastAsia="宋体" w:hAnsi="宋体"/>
+        </w:rPr>
+      </w:pPr>
+      <w:r>
+        <w:rPr>
+          <w:rFonts w:ascii="宋体" w:eastAsia="宋体" w:hAnsi="宋体" w:hint="eastAsia"/>
+        </w:rPr>
+        <w:t>1）</w:t>
+      </w:r>
+      <w:r>
+        <w:rPr>
+          <w:rFonts w:ascii="宋体" w:eastAsia="宋体" w:hAnsi="宋体" w:hint="eastAsia"/>
+        </w:rPr>
+        <w:t>如果要置位其他位</w:t>
+      </w:r>
+      <w:r>
+        <w:rPr>
+          <w:rFonts w:ascii="宋体" w:eastAsia="宋体" w:hAnsi="宋体" w:hint="eastAsia"/>
+        </w:rPr>
+        <w:t>，</w:t>
+      </w:r>
+      <w:r>
+        <w:rPr>
+          <w:rFonts w:ascii="宋体" w:eastAsia="宋体" w:hAnsi="宋体" w:hint="eastAsia"/>
+          <w:b/>
+        </w:rPr>
+        <w:t>先把其他非特殊</w:t>
+      </w:r>
+      <w:r>
+        <w:rPr>
+          <w:rFonts w:ascii="宋体" w:eastAsia="宋体" w:hAnsi="宋体" w:hint="eastAsia"/>
+        </w:rPr>
+        <w:t>位</w:t>
+      </w:r>
+      <w:r>
+        <w:rPr>
+          <w:rFonts w:ascii="宋体" w:eastAsia="宋体" w:hAnsi="宋体" w:hint="eastAsia"/>
+          <w:b/>
+        </w:rPr>
+        <w:t>按照正常程序处理</w:t>
+      </w:r>
+      <w:r>
+        <w:rPr>
+          <w:rFonts w:ascii="宋体" w:eastAsia="宋体" w:hAnsi="宋体" w:hint="eastAsia"/>
+        </w:rPr>
+        <w:t>，</w:t>
+      </w:r>
+      <w:r>
+        <w:rPr>
+          <w:rFonts w:ascii="宋体" w:eastAsia="宋体" w:hAnsi="宋体" w:hint="eastAsia"/>
+          <w:b/>
+        </w:rPr>
+        <w:t>最后把特殊位</w:t>
+      </w:r>
+      <w:r>
+        <w:rPr>
+          <w:rFonts w:ascii="宋体" w:eastAsia="宋体" w:hAnsi="宋体" w:hint="eastAsia"/>
+          <w:b/>
+        </w:rPr>
+        <w:t>清零</w:t>
+      </w:r>
+      <w:r>
+        <w:rPr>
+          <w:rFonts w:ascii="宋体" w:eastAsia="宋体" w:hAnsi="宋体" w:hint="eastAsia"/>
+        </w:rPr>
+        <w:t>，再写入寄存器，以保证特殊位不变</w:t>
+      </w:r>
+      <w:r>
+        <w:rPr>
+          <w:rFonts w:ascii="宋体" w:eastAsia="宋体" w:hAnsi="宋体" w:hint="eastAsia"/>
+        </w:rPr>
         <w:t>。</w:t>
       </w:r>
-      <w:r>
-        <w:rPr>
-          <w:rFonts w:ascii="宋体" w:eastAsia="宋体" w:hAnsi="宋体" w:cs="Courier New" w:hint="eastAsia"/>
-          <w:color w:val="000000"/>
-          <w:kern w:val="0"/>
-          <w:szCs w:val="21"/>
-        </w:rPr>
-        <w:t>可能是之前不小心改动的。</w:t>
+    </w:p>
+    <w:p>
+      <w:pPr>
+        <w:ind w:firstLineChars="300" w:firstLine="630"/>
+        <w:rPr>
+          <w:rFonts w:ascii="宋体" w:eastAsia="宋体" w:hAnsi="宋体" w:hint="eastAsia"/>
+        </w:rPr>
+      </w:pPr>
+      <w:r>
+        <w:rPr>
+          <w:rFonts w:ascii="宋体" w:eastAsia="宋体" w:hAnsi="宋体" w:hint="eastAsia"/>
+        </w:rPr>
+        <w:t>2）</w:t>
+      </w:r>
+      <w:r>
+        <w:rPr>
+          <w:rFonts w:ascii="宋体" w:eastAsia="宋体" w:hAnsi="宋体" w:hint="eastAsia"/>
+        </w:rPr>
+        <w:t>如果要清零其他位，写入的时候，也是在最后要把该些特殊为清零，再写入。</w:t>
+      </w:r>
+    </w:p>
+    <w:p>
+      <w:pPr>
+        <w:ind w:firstLineChars="300" w:firstLine="630"/>
+        <w:rPr>
+          <w:rFonts w:ascii="宋体" w:eastAsia="宋体" w:hAnsi="宋体"/>
+        </w:rPr>
+      </w:pPr>
+      <w:r>
+        <w:rPr>
+          <w:rFonts w:ascii="宋体" w:eastAsia="宋体" w:hAnsi="宋体" w:hint="eastAsia"/>
+        </w:rPr>
+        <w:t>3）如果要清零特殊位：或上1，写入，但是要记得清零其他特殊位的写入值。</w:t>
+      </w:r>
+    </w:p>
+    <w:p>
+      <w:pPr>
+        <w:ind w:firstLineChars="300" w:firstLine="630"/>
+        <w:rPr>
+          <w:rFonts w:ascii="宋体" w:eastAsia="宋体" w:hAnsi="宋体"/>
+        </w:rPr>
+      </w:pPr>
+      <w:r>
+        <w:rPr>
+          <w:rFonts w:ascii="宋体" w:eastAsia="宋体" w:hAnsi="宋体" w:hint="eastAsia"/>
+        </w:rPr>
+        <w:t>总之，不可以按常规逻辑来。</w:t>
       </w:r>
       <w:bookmarkStart w:id="0" w:name="_GoBack"/>
       <w:bookmarkEnd w:id="0"/>
@@ -1590,6 +2020,29 @@
       <w:szCs w:val="44"/>
     </w:rPr>
   </w:style>
+  <w:style w:type="paragraph" w:styleId="2">
+    <w:name w:val="heading 2"/>
+    <w:basedOn w:val="a"/>
+    <w:next w:val="a"/>
+    <w:link w:val="20"/>
+    <w:uiPriority w:val="9"/>
+    <w:unhideWhenUsed/>
+    <w:qFormat/>
+    <w:rsid w:val="00B56E1C"/>
+    <w:pPr>
+      <w:keepNext/>
+      <w:keepLines/>
+      <w:spacing w:before="260" w:after="260" w:line="416" w:lineRule="auto"/>
+      <w:outlineLvl w:val="1"/>
+    </w:pPr>
+    <w:rPr>
+      <w:rFonts w:asciiTheme="majorHAnsi" w:eastAsiaTheme="majorEastAsia" w:hAnsiTheme="majorHAnsi" w:cstheme="majorBidi"/>
+      <w:b/>
+      <w:bCs/>
+      <w:sz w:val="32"/>
+      <w:szCs w:val="32"/>
+    </w:rPr>
+  </w:style>
   <w:style w:type="character" w:default="1" w:styleId="a0">
     <w:name w:val="Default Paragraph Font"/>
     <w:uiPriority w:val="1"/>
@@ -1716,6 +2169,20 @@
     <w:uiPriority w:val="99"/>
     <w:semiHidden/>
     <w:rsid w:val="000A07CC"/>
+  </w:style>
+  <w:style w:type="character" w:customStyle="1" w:styleId="20">
+    <w:name w:val="标题 2 字符"/>
+    <w:basedOn w:val="a0"/>
+    <w:link w:val="2"/>
+    <w:uiPriority w:val="9"/>
+    <w:rsid w:val="00B56E1C"/>
+    <w:rPr>
+      <w:rFonts w:asciiTheme="majorHAnsi" w:eastAsiaTheme="majorEastAsia" w:hAnsiTheme="majorHAnsi" w:cstheme="majorBidi"/>
+      <w:b/>
+      <w:bCs/>
+      <w:sz w:val="32"/>
+      <w:szCs w:val="32"/>
+    </w:rPr>
   </w:style>
 </w:styles>
 </file>

</xml_diff>